<commit_message>
update info for personal statement
</commit_message>
<xml_diff>
--- a/documents/CV-AndresDiaz.docx
+++ b/documents/CV-AndresDiaz.docx
@@ -833,16 +833,7 @@
                 <w:szCs w:val="20"/>
                 <w:lang w:val="en-US"/>
               </w:rPr>
-              <w:t>administratio</w:t>
-            </w:r>
-            <w:r>
-              <w:rPr>
-                <w:i/>
-                <w:sz w:val="20"/>
-                <w:szCs w:val="20"/>
-                <w:lang w:val="en-US"/>
-              </w:rPr>
-              <w:t>n including:</w:t>
+              <w:t>administration including:</w:t>
             </w:r>
           </w:p>
           <w:p>
@@ -865,7 +856,6 @@
                 <w:i/>
                 <w:sz w:val="20"/>
                 <w:szCs w:val="20"/>
-                <w:highlight w:val="yellow"/>
                 <w:lang w:val="en-US"/>
               </w:rPr>
               <w:t>T</w:t>
@@ -875,7 +865,6 @@
                 <w:i/>
                 <w:sz w:val="20"/>
                 <w:szCs w:val="20"/>
-                <w:highlight w:val="yellow"/>
                 <w:lang w:val="en-US"/>
               </w:rPr>
               <w:t>rade borders</w:t>
@@ -887,26 +876,25 @@
                 <w:szCs w:val="20"/>
                 <w:lang w:val="en-US"/>
               </w:rPr>
-              <w:t xml:space="preserve"> r</w:t>
-            </w:r>
-            <w:r>
-              <w:rPr>
-                <w:i/>
-                <w:sz w:val="20"/>
-                <w:szCs w:val="20"/>
-                <w:highlight w:val="yellow"/>
-                <w:lang w:val="en-US"/>
-              </w:rPr>
-              <w:t>egistration</w:t>
-            </w:r>
-            <w:r>
-              <w:rPr>
-                <w:i/>
-                <w:sz w:val="20"/>
-                <w:szCs w:val="20"/>
-                <w:lang w:val="en-US"/>
-              </w:rPr>
-              <w:t xml:space="preserve"> (knowledge of Colombian regulation)</w:t>
+              <w:t xml:space="preserve"> registration</w:t>
+            </w:r>
+            <w:r>
+              <w:rPr>
+                <w:i/>
+                <w:sz w:val="20"/>
+                <w:szCs w:val="20"/>
+                <w:lang w:val="en-US"/>
+              </w:rPr>
+              <w:t xml:space="preserve"> (knowledge</w:t>
+            </w:r>
+            <w:r>
+              <w:rPr>
+                <w:i/>
+                <w:sz w:val="20"/>
+                <w:szCs w:val="20"/>
+                <w:lang w:val="en-US"/>
+              </w:rPr>
+              <w:t xml:space="preserve"> of Colombian regulation)</w:t>
             </w:r>
           </w:p>
           <w:p>
@@ -1196,7 +1184,27 @@
                 <w:szCs w:val="20"/>
                 <w:lang w:val="en-US"/>
               </w:rPr>
-              <w:t>, etc)</w:t>
+              <w:t xml:space="preserve">, </w:t>
+            </w:r>
+            <w:proofErr w:type="spellStart"/>
+            <w:r>
+              <w:rPr>
+                <w:i/>
+                <w:sz w:val="20"/>
+                <w:szCs w:val="20"/>
+                <w:lang w:val="en-US"/>
+              </w:rPr>
+              <w:t>etc</w:t>
+            </w:r>
+            <w:proofErr w:type="spellEnd"/>
+            <w:r>
+              <w:rPr>
+                <w:i/>
+                <w:sz w:val="20"/>
+                <w:szCs w:val="20"/>
+                <w:lang w:val="en-US"/>
+              </w:rPr>
+              <w:t>)</w:t>
             </w:r>
           </w:p>
           <w:p>
@@ -1441,7 +1449,27 @@
                 <w:szCs w:val="20"/>
                 <w:lang w:val="en-US"/>
               </w:rPr>
-              <w:t>Robotic and Develop Teacher – Parcial time</w:t>
+              <w:t xml:space="preserve">Robotic and Develop Teacher – </w:t>
+            </w:r>
+            <w:proofErr w:type="spellStart"/>
+            <w:r>
+              <w:rPr>
+                <w:i/>
+                <w:sz w:val="20"/>
+                <w:szCs w:val="20"/>
+                <w:lang w:val="en-US"/>
+              </w:rPr>
+              <w:t>Parcial</w:t>
+            </w:r>
+            <w:proofErr w:type="spellEnd"/>
+            <w:r>
+              <w:rPr>
+                <w:i/>
+                <w:sz w:val="20"/>
+                <w:szCs w:val="20"/>
+                <w:lang w:val="en-US"/>
+              </w:rPr>
+              <w:t xml:space="preserve"> time</w:t>
             </w:r>
           </w:p>
         </w:tc>
@@ -2319,15 +2347,7 @@
                 <w:szCs w:val="20"/>
                 <w:lang w:val="en-US"/>
               </w:rPr>
-              <w:t>201</w:t>
-            </w:r>
-            <w:r>
-              <w:rPr>
-                <w:sz w:val="20"/>
-                <w:szCs w:val="20"/>
-                <w:lang w:val="en-US"/>
-              </w:rPr>
-              <w:t>6</w:t>
+              <w:t>2016</w:t>
             </w:r>
             <w:r>
               <w:rPr>
@@ -2384,8 +2404,19 @@
                 <w:szCs w:val="20"/>
                 <w:lang w:val="en-US"/>
               </w:rPr>
-              <w:t>Automatic and Design (A+D) investigation gruop</w:t>
-            </w:r>
+              <w:t xml:space="preserve">Automatic and Design (A+D) investigation </w:t>
+            </w:r>
+            <w:proofErr w:type="spellStart"/>
+            <w:r>
+              <w:rPr>
+                <w:b/>
+                <w:sz w:val="20"/>
+                <w:szCs w:val="20"/>
+                <w:lang w:val="en-US"/>
+              </w:rPr>
+              <w:t>gruop</w:t>
+            </w:r>
+            <w:proofErr w:type="spellEnd"/>
           </w:p>
           <w:p>
             <w:pPr>
@@ -2631,6 +2662,7 @@
               </w:rPr>
               <w:t xml:space="preserve"> – </w:t>
             </w:r>
+            <w:proofErr w:type="spellStart"/>
             <w:r>
               <w:rPr>
                 <w:i/>
@@ -2640,6 +2672,7 @@
               </w:rPr>
               <w:t>UdeA</w:t>
             </w:r>
+            <w:proofErr w:type="spellEnd"/>
             <w:r>
               <w:rPr>
                 <w:i/>
@@ -2816,14 +2849,25 @@
                 <w:lang w:val="en-US"/>
               </w:rPr>
             </w:pPr>
-            <w:r>
-              <w:rPr>
-                <w:b/>
-                <w:sz w:val="20"/>
-                <w:szCs w:val="20"/>
-                <w:lang w:val="en-US"/>
-              </w:rPr>
-              <w:t xml:space="preserve">RoboRAVE international </w:t>
+            <w:proofErr w:type="spellStart"/>
+            <w:r>
+              <w:rPr>
+                <w:b/>
+                <w:sz w:val="20"/>
+                <w:szCs w:val="20"/>
+                <w:lang w:val="en-US"/>
+              </w:rPr>
+              <w:t>RoboRAVE</w:t>
+            </w:r>
+            <w:proofErr w:type="spellEnd"/>
+            <w:r>
+              <w:rPr>
+                <w:b/>
+                <w:sz w:val="20"/>
+                <w:szCs w:val="20"/>
+                <w:lang w:val="en-US"/>
+              </w:rPr>
+              <w:t xml:space="preserve"> international </w:t>
             </w:r>
             <w:r>
               <w:rPr>
@@ -2834,6 +2878,7 @@
               </w:rPr>
               <w:t xml:space="preserve">– robotic </w:t>
             </w:r>
+            <w:proofErr w:type="spellStart"/>
             <w:r>
               <w:rPr>
                 <w:b/>
@@ -2852,6 +2897,7 @@
               </w:rPr>
               <w:t>rldcup</w:t>
             </w:r>
+            <w:proofErr w:type="spellEnd"/>
             <w:r>
               <w:rPr>
                 <w:b/>
@@ -3077,8 +3123,18 @@
                 <w:szCs w:val="20"/>
                 <w:lang w:val="en-US"/>
               </w:rPr>
-              <w:t>, Visual Basic for Applications – VBA, SQL, Matlab</w:t>
-            </w:r>
+              <w:t xml:space="preserve">, Visual Basic for Applications – VBA, SQL, </w:t>
+            </w:r>
+            <w:proofErr w:type="spellStart"/>
+            <w:r>
+              <w:rPr>
+                <w:sz w:val="20"/>
+                <w:szCs w:val="20"/>
+                <w:lang w:val="en-US"/>
+              </w:rPr>
+              <w:t>Matlab</w:t>
+            </w:r>
+            <w:proofErr w:type="spellEnd"/>
             <w:r>
               <w:rPr>
                 <w:sz w:val="20"/>
@@ -3106,14 +3162,34 @@
                 <w:lang w:val="en-US"/>
               </w:rPr>
             </w:pPr>
-            <w:r>
-              <w:rPr>
-                <w:sz w:val="20"/>
-                <w:szCs w:val="20"/>
-                <w:lang w:val="en-US"/>
-              </w:rPr>
-              <w:t>DIgSILENT PowerFactory</w:t>
-            </w:r>
+            <w:proofErr w:type="spellStart"/>
+            <w:r>
+              <w:rPr>
+                <w:sz w:val="20"/>
+                <w:szCs w:val="20"/>
+                <w:lang w:val="en-US"/>
+              </w:rPr>
+              <w:t>DIgSILENT</w:t>
+            </w:r>
+            <w:proofErr w:type="spellEnd"/>
+            <w:r>
+              <w:rPr>
+                <w:sz w:val="20"/>
+                <w:szCs w:val="20"/>
+                <w:lang w:val="en-US"/>
+              </w:rPr>
+              <w:t xml:space="preserve"> </w:t>
+            </w:r>
+            <w:proofErr w:type="spellStart"/>
+            <w:r>
+              <w:rPr>
+                <w:sz w:val="20"/>
+                <w:szCs w:val="20"/>
+                <w:lang w:val="en-US"/>
+              </w:rPr>
+              <w:t>PowerFactory</w:t>
+            </w:r>
+            <w:proofErr w:type="spellEnd"/>
             <w:r>
               <w:rPr>
                 <w:sz w:val="20"/>
@@ -3990,6 +4066,7 @@
     <w:lsdException w:name="Strong" w:qFormat="1"/>
     <w:lsdException w:name="Emphasis" w:qFormat="1"/>
     <w:lsdException w:name="HTML Variable" w:semiHidden="1" w:unhideWhenUsed="1"/>
+    <w:lsdException w:name="Normal Table" w:semiHidden="1" w:unhideWhenUsed="1"/>
     <w:lsdException w:name="Outline List 3" w:semiHidden="1" w:unhideWhenUsed="1"/>
     <w:lsdException w:name="Table Simple 1" w:semiHidden="1" w:unhideWhenUsed="1"/>
     <w:lsdException w:name="Table Simple 2" w:semiHidden="1" w:unhideWhenUsed="1"/>
@@ -4032,7 +4109,9 @@
     <w:lsdException w:name="Table Subtle 2" w:semiHidden="1" w:unhideWhenUsed="1"/>
     <w:lsdException w:name="Table Web 1" w:semiHidden="1" w:unhideWhenUsed="1"/>
     <w:lsdException w:name="Table Web 2" w:semiHidden="1" w:unhideWhenUsed="1"/>
+    <w:lsdException w:name="Table Web 3" w:semiHidden="1" w:unhideWhenUsed="1"/>
     <w:lsdException w:name="Balloon Text" w:semiHidden="1" w:unhideWhenUsed="1"/>
+    <w:lsdException w:name="Table Theme" w:semiHidden="1" w:unhideWhenUsed="1"/>
     <w:lsdException w:name="Placeholder Text" w:semiHidden="1" w:uiPriority="99"/>
     <w:lsdException w:name="No Spacing" w:uiPriority="1" w:qFormat="1"/>
     <w:lsdException w:name="Light Shading" w:uiPriority="60"/>

</xml_diff>

<commit_message>
update information about programming language
</commit_message>
<xml_diff>
--- a/documents/CV-AndresDiaz.docx
+++ b/documents/CV-AndresDiaz.docx
@@ -2246,25 +2246,7 @@
                 <w:szCs w:val="28"/>
                 <w:lang w:val="en-US"/>
               </w:rPr>
-              <w:t>Investigation</w:t>
-            </w:r>
-            <w:r>
-              <w:rPr>
-                <w:b/>
-                <w:sz w:val="28"/>
-                <w:szCs w:val="28"/>
-                <w:lang w:val="en-US"/>
-              </w:rPr>
-              <w:t xml:space="preserve"> g</w:t>
-            </w:r>
-            <w:r>
-              <w:rPr>
-                <w:b/>
-                <w:sz w:val="28"/>
-                <w:szCs w:val="28"/>
-                <w:lang w:val="en-US"/>
-              </w:rPr>
-              <w:t>roups</w:t>
+              <w:t>Research teams</w:t>
             </w:r>
           </w:p>
         </w:tc>
@@ -2404,19 +2386,26 @@
                 <w:szCs w:val="20"/>
                 <w:lang w:val="en-US"/>
               </w:rPr>
-              <w:t xml:space="preserve">Automatic and Design (A+D) investigation </w:t>
-            </w:r>
-            <w:proofErr w:type="spellStart"/>
-            <w:r>
-              <w:rPr>
-                <w:b/>
-                <w:sz w:val="20"/>
-                <w:szCs w:val="20"/>
-                <w:lang w:val="en-US"/>
-              </w:rPr>
-              <w:t>gruop</w:t>
-            </w:r>
-            <w:proofErr w:type="spellEnd"/>
+              <w:t xml:space="preserve">Automatic and Design (A+D) </w:t>
+            </w:r>
+            <w:r>
+              <w:rPr>
+                <w:b/>
+                <w:sz w:val="20"/>
+                <w:szCs w:val="20"/>
+                <w:lang w:val="en-US"/>
+              </w:rPr>
+              <w:t>r</w:t>
+            </w:r>
+            <w:r>
+              <w:rPr>
+                <w:b/>
+                <w:sz w:val="20"/>
+                <w:szCs w:val="20"/>
+                <w:lang w:val="en-US"/>
+              </w:rPr>
+              <w:t>esearch team</w:t>
+            </w:r>
           </w:p>
           <w:p>
             <w:pPr>

</xml_diff>